<commit_message>
Fixed some small issues with the meeting agenda document
</commit_message>
<xml_diff>
--- a/Meeting_Agenda/Project 3 Meeting Agenda and Minutes Sprint 1.docx
+++ b/Meeting_Agenda/Project 3 Meeting Agenda and Minutes Sprint 1.docx
@@ -2256,7 +2256,7 @@
               <w:spacing w:line="240" w:lineRule="auto"/>
             </w:pPr>
             <w:r>
-              <w:t>Yes</w:t>
+              <w:t>no</w:t>
             </w:r>
           </w:p>
         </w:tc>
@@ -3332,10 +3332,13 @@
                 <w:right w:val="nil"/>
                 <w:between w:val="nil"/>
               </w:pBdr>
-              <w:spacing w:line="240" w:lineRule="auto"/>
-            </w:pPr>
-            <w:r>
-              <w:t>Yes</w:t>
+              <w:tabs>
+                <w:tab w:val="center" w:pos="1017"/>
+              </w:tabs>
+              <w:spacing w:line="240" w:lineRule="auto"/>
+            </w:pPr>
+            <w:r>
+              <w:t>No</w:t>
             </w:r>
           </w:p>
         </w:tc>
@@ -3421,7 +3424,7 @@
               <w:spacing w:line="240" w:lineRule="auto"/>
             </w:pPr>
             <w:r>
-              <w:t>Yes</w:t>
+              <w:t>no</w:t>
             </w:r>
           </w:p>
         </w:tc>
@@ -3584,14 +3587,9 @@
           <w:numId w:val="9"/>
         </w:numPr>
       </w:pPr>
-      <w:proofErr w:type="gramStart"/>
-      <w:r>
-        <w:t xml:space="preserve">finishing </w:t>
-      </w:r>
-      <w:r>
-        <w:t xml:space="preserve"> all</w:t>
-      </w:r>
-      <w:proofErr w:type="gramEnd"/>
+      <w:r>
+        <w:t>finishing all</w:t>
+      </w:r>
       <w:r>
         <w:t xml:space="preserve"> </w:t>
       </w:r>
@@ -3806,34 +3804,7 @@
           <w:sz w:val="22"/>
           <w:szCs w:val="22"/>
         </w:rPr>
-        <w:t>the</w:t>
-      </w:r>
-      <w:r>
-        <w:rPr>
-          <w:rFonts w:ascii="Candara" w:hAnsi="Candara" w:cs="Arial"/>
-          <w:color w:val="000000"/>
-          <w:sz w:val="22"/>
-          <w:szCs w:val="22"/>
-        </w:rPr>
-        <w:t xml:space="preserve"> goal of this first </w:t>
-      </w:r>
-      <w:r>
-        <w:rPr>
-          <w:rFonts w:ascii="Candara" w:hAnsi="Candara" w:cs="Arial"/>
-          <w:color w:val="000000"/>
-          <w:sz w:val="22"/>
-          <w:szCs w:val="22"/>
-        </w:rPr>
-        <w:t>meeting was</w:t>
-      </w:r>
-      <w:r>
-        <w:rPr>
-          <w:rFonts w:ascii="Candara" w:hAnsi="Candara" w:cs="Arial"/>
-          <w:color w:val="000000"/>
-          <w:sz w:val="22"/>
-          <w:szCs w:val="22"/>
-        </w:rPr>
-        <w:t xml:space="preserve"> to set a foundation for our software. We focus</w:t>
+        <w:t>the goal of this first meeting was to set a foundation for our software. We focused on creating templates for our interfaces as well as choosing design layouts. In addition, we work</w:t>
       </w:r>
       <w:r>
         <w:rPr>
@@ -3851,61 +3822,7 @@
           <w:sz w:val="22"/>
           <w:szCs w:val="22"/>
         </w:rPr>
-        <w:t xml:space="preserve"> on creating templates for our interfaces as well as choosing design layouts. In </w:t>
-      </w:r>
-      <w:r>
-        <w:rPr>
-          <w:rFonts w:ascii="Candara" w:hAnsi="Candara" w:cs="Arial"/>
-          <w:color w:val="000000"/>
-          <w:sz w:val="22"/>
-          <w:szCs w:val="22"/>
-        </w:rPr>
-        <w:t>addition,</w:t>
-      </w:r>
-      <w:r>
-        <w:rPr>
-          <w:rFonts w:ascii="Candara" w:hAnsi="Candara" w:cs="Arial"/>
-          <w:color w:val="000000"/>
-          <w:sz w:val="22"/>
-          <w:szCs w:val="22"/>
-        </w:rPr>
-        <w:t xml:space="preserve"> we work</w:t>
-      </w:r>
-      <w:r>
-        <w:rPr>
-          <w:rFonts w:ascii="Candara" w:hAnsi="Candara" w:cs="Arial"/>
-          <w:color w:val="000000"/>
-          <w:sz w:val="22"/>
-          <w:szCs w:val="22"/>
-        </w:rPr>
-        <w:t>ed</w:t>
-      </w:r>
-      <w:r>
-        <w:rPr>
-          <w:rFonts w:ascii="Candara" w:hAnsi="Candara" w:cs="Arial"/>
-          <w:color w:val="000000"/>
-          <w:sz w:val="22"/>
-          <w:szCs w:val="22"/>
-        </w:rPr>
-        <w:t xml:space="preserve"> on connecting our database to our program and </w:t>
-      </w:r>
-      <w:r>
-        <w:rPr>
-          <w:rFonts w:ascii="Candara" w:hAnsi="Candara" w:cs="Arial"/>
-          <w:color w:val="000000"/>
-          <w:sz w:val="22"/>
-          <w:szCs w:val="22"/>
-        </w:rPr>
-        <w:t>converting</w:t>
-      </w:r>
-      <w:r>
-        <w:rPr>
-          <w:rFonts w:ascii="Candara" w:hAnsi="Candara" w:cs="Arial"/>
-          <w:color w:val="000000"/>
-          <w:sz w:val="22"/>
-          <w:szCs w:val="22"/>
-        </w:rPr>
-        <w:t xml:space="preserve"> our backend java files to </w:t>
+        <w:t xml:space="preserve"> on connecting our database to our program and converting our backend java files to </w:t>
       </w:r>
       <w:proofErr w:type="spellStart"/>
       <w:r>
@@ -3925,25 +3842,7 @@
           <w:sz w:val="22"/>
           <w:szCs w:val="22"/>
         </w:rPr>
-        <w:t xml:space="preserve"> files for our webpage. By the </w:t>
-      </w:r>
-      <w:r>
-        <w:rPr>
-          <w:rFonts w:ascii="Candara" w:hAnsi="Candara" w:cs="Arial"/>
-          <w:color w:val="000000"/>
-          <w:sz w:val="22"/>
-          <w:szCs w:val="22"/>
-        </w:rPr>
-        <w:t xml:space="preserve">start of the upcoming meeting, </w:t>
-      </w:r>
-      <w:r>
-        <w:rPr>
-          <w:rFonts w:ascii="Candara" w:hAnsi="Candara" w:cs="Arial"/>
-          <w:color w:val="000000"/>
-          <w:sz w:val="22"/>
-          <w:szCs w:val="22"/>
-        </w:rPr>
-        <w:t>we should have a runnable program.</w:t>
+        <w:t xml:space="preserve"> files for our webpage. By the start of the upcoming meeting, we should have a runnable program.</w:t>
       </w:r>
       <w:r>
         <w:rPr>
@@ -4017,13 +3916,7 @@
         </w:rPr>
       </w:pPr>
       <w:r>
-        <w:t xml:space="preserve">SCRUM Meeting </w:t>
-      </w:r>
-      <w:r>
-        <w:t>2</w:t>
-      </w:r>
-      <w:r>
-        <w:t xml:space="preserve"> for </w:t>
+        <w:t xml:space="preserve">SCRUM Meeting 2 for </w:t>
       </w:r>
       <w:r>
         <w:rPr>
@@ -4145,6 +4038,9 @@
       <w:proofErr w:type="gramStart"/>
       <w:r>
         <w:t>don</w:t>
+      </w:r>
+      <w:r>
+        <w:t>e</w:t>
       </w:r>
       <w:proofErr w:type="gramEnd"/>
     </w:p>
@@ -4920,7 +4816,7 @@
               <w:spacing w:line="240" w:lineRule="auto"/>
             </w:pPr>
             <w:r>
-              <w:t>Yes</w:t>
+              <w:t>no</w:t>
             </w:r>
           </w:p>
         </w:tc>
@@ -5387,7 +5283,7 @@
               <w:spacing w:line="240" w:lineRule="auto"/>
             </w:pPr>
             <w:r>
-              <w:t>yes</w:t>
+              <w:t>no</w:t>
             </w:r>
           </w:p>
         </w:tc>
@@ -5564,7 +5460,7 @@
               <w:spacing w:line="240" w:lineRule="auto"/>
             </w:pPr>
             <w:r>
-              <w:t>yes</w:t>
+              <w:t>No</w:t>
             </w:r>
           </w:p>
         </w:tc>
@@ -5736,7 +5632,7 @@
               <w:spacing w:line="240" w:lineRule="auto"/>
             </w:pPr>
             <w:r>
-              <w:t>yes</w:t>
+              <w:t>no</w:t>
             </w:r>
           </w:p>
         </w:tc>
@@ -5822,7 +5718,7 @@
               <w:spacing w:line="240" w:lineRule="auto"/>
             </w:pPr>
             <w:r>
-              <w:t>yes</w:t>
+              <w:t>No</w:t>
             </w:r>
           </w:p>
         </w:tc>
@@ -5999,7 +5895,7 @@
               <w:spacing w:line="240" w:lineRule="auto"/>
             </w:pPr>
             <w:r>
-              <w:t>Yes</w:t>
+              <w:t>No</w:t>
             </w:r>
           </w:p>
         </w:tc>
@@ -6085,7 +5981,10 @@
               <w:spacing w:line="240" w:lineRule="auto"/>
             </w:pPr>
             <w:r>
-              <w:t>Yes</w:t>
+              <w:t>Y</w:t>
+            </w:r>
+            <w:r>
+              <w:t>es</w:t>
             </w:r>
           </w:p>
         </w:tc>
@@ -6436,14 +6335,7 @@
           <w:rFonts w:cs="Arial"/>
           <w:color w:val="000000"/>
         </w:rPr>
-        <w:t xml:space="preserve"> </w:t>
-      </w:r>
-      <w:r>
-        <w:rPr>
-          <w:rFonts w:cs="Arial"/>
-          <w:color w:val="000000"/>
-        </w:rPr>
-        <w:t xml:space="preserve">After conducting the </w:t>
+        <w:t xml:space="preserve"> After conducting the </w:t>
       </w:r>
       <w:proofErr w:type="spellStart"/>
       <w:proofErr w:type="gramStart"/>
@@ -6461,28 +6353,7 @@
           <w:rFonts w:cs="Arial"/>
           <w:color w:val="000000"/>
         </w:rPr>
-        <w:t xml:space="preserve"> of five vote, we had an average of </w:t>
-      </w:r>
-      <w:r>
-        <w:rPr>
-          <w:rFonts w:cs="Arial"/>
-          <w:color w:val="000000"/>
-        </w:rPr>
-        <w:t>4</w:t>
-      </w:r>
-      <w:r>
-        <w:rPr>
-          <w:rFonts w:cs="Arial"/>
-          <w:color w:val="000000"/>
-        </w:rPr>
-        <w:t xml:space="preserve"> points </w:t>
-      </w:r>
-      <w:r>
-        <w:rPr>
-          <w:rFonts w:cs="Arial"/>
-          <w:color w:val="000000"/>
-        </w:rPr>
-        <w:t xml:space="preserve">because we had a good understanding </w:t>
+        <w:t xml:space="preserve"> of five vote, we had an average of 4 points because we had a good understanding </w:t>
       </w:r>
       <w:r>
         <w:rPr>
@@ -8959,14 +8830,7 @@
           <w:rFonts w:cs="Arial"/>
           <w:color w:val="000000"/>
         </w:rPr>
-        <w:t xml:space="preserve"> </w:t>
-      </w:r>
-      <w:r>
-        <w:rPr>
-          <w:rFonts w:cs="Arial"/>
-          <w:color w:val="000000"/>
-        </w:rPr>
-        <w:t xml:space="preserve">After conducting the </w:t>
+        <w:t xml:space="preserve"> After conducting the </w:t>
       </w:r>
       <w:proofErr w:type="spellStart"/>
       <w:proofErr w:type="gramStart"/>
@@ -8984,28 +8848,7 @@
           <w:rFonts w:cs="Arial"/>
           <w:color w:val="000000"/>
         </w:rPr>
-        <w:t xml:space="preserve"> of five vote, we had an average of </w:t>
-      </w:r>
-      <w:r>
-        <w:rPr>
-          <w:rFonts w:cs="Arial"/>
-          <w:color w:val="000000"/>
-        </w:rPr>
-        <w:t>5</w:t>
-      </w:r>
-      <w:r>
-        <w:rPr>
-          <w:rFonts w:cs="Arial"/>
-          <w:color w:val="000000"/>
-        </w:rPr>
-        <w:t xml:space="preserve"> points beca</w:t>
-      </w:r>
-      <w:r>
-        <w:rPr>
-          <w:rFonts w:cs="Arial"/>
-          <w:color w:val="000000"/>
-        </w:rPr>
-        <w:t>use we had all our tasks completed, it was a matter of improving our code layout.</w:t>
+        <w:t xml:space="preserve"> of five vote, we had an average of 5 points because we had all our tasks completed, it was a matter of improving our code layout.</w:t>
       </w:r>
     </w:p>
     <w:p>
@@ -9036,13 +8879,7 @@
       </w:pPr>
       <w:r>
         <w:lastRenderedPageBreak/>
-        <w:t xml:space="preserve">SCRUM </w:t>
-      </w:r>
-      <w:r>
-        <w:t>Retrospective Meeting for</w:t>
-      </w:r>
-      <w:r>
-        <w:t xml:space="preserve"> </w:t>
+        <w:t xml:space="preserve">SCRUM Retrospective Meeting for </w:t>
       </w:r>
       <w:r>
         <w:rPr>
@@ -9061,13 +8898,7 @@
     </w:p>
     <w:p>
       <w:r>
-        <w:t>Meeting Date: 3/</w:t>
-      </w:r>
-      <w:r>
-        <w:t>31</w:t>
-      </w:r>
-      <w:r>
-        <w:t>/2024</w:t>
+        <w:t>Meeting Date: 3/31/2024</w:t>
       </w:r>
     </w:p>
     <w:p>
@@ -11449,22 +11280,22 @@
           <w:rFonts w:cs="Arial"/>
           <w:color w:val="000000"/>
         </w:rPr>
-        <w:t xml:space="preserve"> of five vote, we had an average of 5 points because </w:t>
-      </w:r>
+        <w:t xml:space="preserve"> of five vote, we had an average of 5 points because we had a fully functional MVP. We </w:t>
+      </w:r>
+      <w:proofErr w:type="gramStart"/>
       <w:r>
         <w:rPr>
           <w:rFonts w:cs="Arial"/>
           <w:color w:val="000000"/>
         </w:rPr>
-        <w:t xml:space="preserve">we had a fully functional MVP. We </w:t>
-      </w:r>
-      <w:proofErr w:type="gramStart"/>
+        <w:t xml:space="preserve">are </w:t>
+      </w:r>
       <w:r>
         <w:rPr>
           <w:rFonts w:cs="Arial"/>
           <w:color w:val="000000"/>
         </w:rPr>
-        <w:t>also were</w:t>
+        <w:t xml:space="preserve"> also</w:t>
       </w:r>
       <w:proofErr w:type="gramEnd"/>
       <w:r>
@@ -13969,6 +13800,7 @@
   <w:style w:type="character" w:default="1" w:styleId="DefaultParagraphFont">
     <w:name w:val="Default Paragraph Font"/>
     <w:uiPriority w:val="1"/>
+    <w:semiHidden/>
     <w:unhideWhenUsed/>
   </w:style>
   <w:style w:type="table" w:default="1" w:styleId="TableNormal">

</xml_diff>

<commit_message>
revised and made sure everything was proper in project meeting sprint 1 meeting agenda and minutes document
</commit_message>
<xml_diff>
--- a/Meeting_Agenda/Project 3 Meeting Agenda and Minutes Sprint 1.docx
+++ b/Meeting_Agenda/Project 3 Meeting Agenda and Minutes Sprint 1.docx
@@ -2,14 +2,22 @@
 <file path=word/document.xml><?xml version="1.0" encoding="utf-8"?>
 <w:document xmlns:wpc="http://schemas.microsoft.com/office/word/2010/wordprocessingCanvas" xmlns:cx="http://schemas.microsoft.com/office/drawing/2014/chartex" xmlns:cx1="http://schemas.microsoft.com/office/drawing/2015/9/8/chartex" xmlns:cx2="http://schemas.microsoft.com/office/drawing/2015/10/21/chartex" xmlns:cx3="http://schemas.microsoft.com/office/drawing/2016/5/9/chartex" xmlns:cx4="http://schemas.microsoft.com/office/drawing/2016/5/10/chartex" xmlns:cx5="http://schemas.microsoft.com/office/drawing/2016/5/11/chartex" xmlns:cx6="http://schemas.microsoft.com/office/drawing/2016/5/12/chartex" xmlns:cx7="http://schemas.microsoft.com/office/drawing/2016/5/13/chartex" xmlns:cx8="http://schemas.microsoft.com/office/drawing/2016/5/14/chartex" xmlns:mc="http://schemas.openxmlformats.org/markup-compatibility/2006" xmlns:aink="http://schemas.microsoft.com/office/drawing/2016/ink" xmlns:am3d="http://schemas.microsoft.com/office/drawing/2017/model3d" xmlns:o="urn:schemas-microsoft-com:office:office" xmlns:oel="http://schemas.microsoft.com/office/2019/extlst" xmlns:r="http://schemas.openxmlformats.org/officeDocument/2006/relationships" xmlns:m="http://schemas.openxmlformats.org/officeDocument/2006/math" xmlns:v="urn:schemas-microsoft-com:vml" xmlns:wp14="http://schemas.microsoft.com/office/word/2010/wordprocessingDrawing" xmlns:wp="http://schemas.openxmlformats.org/drawingml/2006/wordprocessingDrawing" xmlns:w10="urn:schemas-microsoft-com:office:word" xmlns:w="http://schemas.openxmlformats.org/wordprocessingml/2006/main" xmlns:w14="http://schemas.microsoft.com/office/word/2010/wordml" xmlns:w15="http://schemas.microsoft.com/office/word/2012/wordml" xmlns:w16cex="http://schemas.microsoft.com/office/word/2018/wordml/cex" xmlns:w16cid="http://schemas.microsoft.com/office/word/2016/wordml/cid" xmlns:w16="http://schemas.microsoft.com/office/word/2018/wordml" xmlns:w16sdtdh="http://schemas.microsoft.com/office/word/2020/wordml/sdtdatahash" xmlns:w16se="http://schemas.microsoft.com/office/word/2015/wordml/symex" xmlns:wpg="http://schemas.microsoft.com/office/word/2010/wordprocessingGroup" xmlns:wpi="http://schemas.microsoft.com/office/word/2010/wordprocessingInk" xmlns:wne="http://schemas.microsoft.com/office/word/2006/wordml" xmlns:wps="http://schemas.microsoft.com/office/word/2010/wordprocessingShape" mc:Ignorable="w14 w15 w16se w16cid w16 w16cex w16sdtdh wp14">
   <w:body>
-    <w:p/>
     <w:p>
       <w:pPr>
         <w:pStyle w:val="Subtitle"/>
         <w:jc w:val="center"/>
       </w:pPr>
-      <w:bookmarkStart w:id="0" w:name="_8nchmmq8ecgn" w:colFirst="0" w:colLast="0"/>
-      <w:bookmarkEnd w:id="0"/>
+      <w:r>
+        <w:t>Appendix 1: SCRUM Meeting Agendas and Minutes</w:t>
+      </w:r>
+    </w:p>
+    <w:p/>
+    <w:p/>
+    <w:p>
+      <w:pPr>
+        <w:pStyle w:val="Subtitle"/>
+        <w:jc w:val="center"/>
+      </w:pPr>
       <w:r>
         <w:t>SCRUM Meeting Agendas and Minutes</w:t>
       </w:r>
@@ -22,28 +30,13 @@
         </w:rPr>
       </w:pPr>
       <w:r>
-        <w:t xml:space="preserve">SCRUM </w:t>
-      </w:r>
-      <w:r>
-        <w:t xml:space="preserve">Planning </w:t>
-      </w:r>
-      <w:r>
-        <w:t>Meeting for</w:t>
-      </w:r>
-      <w:r>
-        <w:t xml:space="preserve"> </w:t>
+        <w:t xml:space="preserve">SCRUM Planning Meeting for </w:t>
       </w:r>
       <w:r>
         <w:rPr>
           <w:color w:val="FF0000"/>
         </w:rPr>
-        <w:t>Project 3</w:t>
-      </w:r>
-      <w:r>
-        <w:rPr>
-          <w:color w:val="FF0000"/>
-        </w:rPr>
-        <w:t xml:space="preserve"> Sprint 1</w:t>
+        <w:t>Project 3 Sprint 1</w:t>
       </w:r>
     </w:p>
     <w:p>
@@ -60,8 +53,8 @@
       <w:pPr>
         <w:pStyle w:val="Heading2"/>
       </w:pPr>
-      <w:bookmarkStart w:id="1" w:name="_v0832dl074mz" w:colFirst="0" w:colLast="0"/>
-      <w:bookmarkEnd w:id="1"/>
+      <w:bookmarkStart w:id="0" w:name="_v0832dl074mz" w:colFirst="0" w:colLast="0"/>
+      <w:bookmarkEnd w:id="0"/>
       <w:r>
         <w:t>Meeting Attendees</w:t>
       </w:r>
@@ -126,8 +119,8 @@
       <w:pPr>
         <w:pStyle w:val="Heading2"/>
       </w:pPr>
-      <w:bookmarkStart w:id="2" w:name="_syedzbov77le" w:colFirst="0" w:colLast="0"/>
-      <w:bookmarkEnd w:id="2"/>
+      <w:bookmarkStart w:id="1" w:name="_syedzbov77le" w:colFirst="0" w:colLast="0"/>
+      <w:bookmarkEnd w:id="1"/>
       <w:r>
         <w:t>Meeting Agenda Items</w:t>
       </w:r>
@@ -178,13 +171,7 @@
         </w:numPr>
       </w:pPr>
       <w:r>
-        <w:t>Discuss which tasks w</w:t>
-      </w:r>
-      <w:r>
-        <w:t xml:space="preserve">e will </w:t>
-      </w:r>
-      <w:r>
-        <w:t xml:space="preserve">complete in sprint </w:t>
+        <w:t xml:space="preserve">Discuss which tasks we will complete in sprint </w:t>
       </w:r>
       <w:proofErr w:type="gramStart"/>
       <w:r>
@@ -206,16 +193,16 @@
       <w:r>
         <w:t>1</w:t>
       </w:r>
-      <w:bookmarkStart w:id="3" w:name="_ipaeh5boa3pg" w:colFirst="0" w:colLast="0"/>
+      <w:bookmarkStart w:id="2" w:name="_ipaeh5boa3pg" w:colFirst="0" w:colLast="0"/>
+      <w:bookmarkEnd w:id="2"/>
+      <w:proofErr w:type="gramEnd"/>
+    </w:p>
+    <w:p>
+      <w:pPr>
+        <w:pStyle w:val="Heading2"/>
+      </w:pPr>
+      <w:bookmarkStart w:id="3" w:name="_7wuoexldh4d2" w:colFirst="0" w:colLast="0"/>
       <w:bookmarkEnd w:id="3"/>
-      <w:proofErr w:type="gramEnd"/>
-    </w:p>
-    <w:p>
-      <w:pPr>
-        <w:pStyle w:val="Heading2"/>
-      </w:pPr>
-      <w:bookmarkStart w:id="4" w:name="_7wuoexldh4d2" w:colFirst="0" w:colLast="0"/>
-      <w:bookmarkEnd w:id="4"/>
       <w:r>
         <w:t>Before The Next Meeting</w:t>
       </w:r>
@@ -233,10 +220,7 @@
         </w:numPr>
       </w:pPr>
       <w:r>
-        <w:t>Start</w:t>
-      </w:r>
-      <w:r>
-        <w:t xml:space="preserve"> converting all our backend java files to </w:t>
+        <w:t xml:space="preserve">Start converting all our backend java files to </w:t>
       </w:r>
       <w:proofErr w:type="gramStart"/>
       <w:r>
@@ -511,6 +495,7 @@
               <w:spacing w:line="240" w:lineRule="auto"/>
             </w:pPr>
             <w:r>
+              <w:lastRenderedPageBreak/>
               <w:t xml:space="preserve">Convert functions of </w:t>
             </w:r>
             <w:proofErr w:type="spellStart"/>
@@ -568,7 +553,6 @@
               <w:spacing w:line="240" w:lineRule="auto"/>
             </w:pPr>
             <w:r>
-              <w:lastRenderedPageBreak/>
               <w:t>Create Manager template page</w:t>
             </w:r>
           </w:p>
@@ -1296,7 +1280,7 @@
               <w:spacing w:line="240" w:lineRule="auto"/>
             </w:pPr>
             <w:r>
-              <w:t>Sandeep Mishra</w:t>
+              <w:t>Marvin Fung</w:t>
             </w:r>
           </w:p>
         </w:tc>
@@ -1306,10 +1290,22 @@
       <w:pPr>
         <w:pStyle w:val="Heading2"/>
       </w:pPr>
-      <w:bookmarkStart w:id="5" w:name="_2twosfflx3um" w:colFirst="0" w:colLast="0"/>
-      <w:bookmarkEnd w:id="5"/>
+      <w:bookmarkStart w:id="4" w:name="_2twosfflx3um" w:colFirst="0" w:colLast="0"/>
+      <w:bookmarkEnd w:id="4"/>
       <w:r>
         <w:t>Minutes from Previous Meeting</w:t>
+      </w:r>
+    </w:p>
+    <w:p>
+      <w:r>
+        <w:t>This is our first meeting. We have not had a previous meeting.</w:t>
+      </w:r>
+    </w:p>
+    <w:p/>
+    <w:p/>
+    <w:p>
+      <w:r>
+        <w:br w:type="page"/>
       </w:r>
     </w:p>
     <w:p>
@@ -1319,60 +1315,8 @@
         </w:rPr>
       </w:pPr>
       <w:r>
-        <w:rPr>
-          <w:color w:val="FF0000"/>
-        </w:rPr>
-        <w:t xml:space="preserve">Summarize </w:t>
-      </w:r>
-      <w:proofErr w:type="gramStart"/>
-      <w:r>
-        <w:rPr>
-          <w:color w:val="FF0000"/>
-        </w:rPr>
-        <w:t>discussion  in</w:t>
-      </w:r>
-      <w:proofErr w:type="gramEnd"/>
-      <w:r>
-        <w:rPr>
-          <w:color w:val="FF0000"/>
-        </w:rPr>
-        <w:t xml:space="preserve"> paragraph form from the previous meeting (NOT this current meeting).</w:t>
-      </w:r>
-    </w:p>
-    <w:p>
-      <w:pPr>
-        <w:rPr>
-          <w:color w:val="FF0000"/>
-        </w:rPr>
-      </w:pPr>
-    </w:p>
-    <w:p>
-      <w:r>
-        <w:t>This is our first meeting. We have not had a previous meeting.</w:t>
-      </w:r>
-    </w:p>
-    <w:p/>
-    <w:p/>
-    <w:p>
-      <w:r>
-        <w:br w:type="page"/>
-      </w:r>
-    </w:p>
-    <w:p>
-      <w:pPr>
-        <w:rPr>
-          <w:color w:val="FF0000"/>
-        </w:rPr>
-      </w:pPr>
-      <w:r>
         <w:lastRenderedPageBreak/>
-        <w:t xml:space="preserve">SCRUM Meeting </w:t>
-      </w:r>
-      <w:r>
-        <w:t>1</w:t>
-      </w:r>
-      <w:r>
-        <w:t xml:space="preserve"> for </w:t>
+        <w:t xml:space="preserve">SCRUM Meeting 1 for </w:t>
       </w:r>
       <w:r>
         <w:rPr>
@@ -1391,13 +1335,7 @@
     </w:p>
     <w:p>
       <w:r>
-        <w:t>Meeting Date: 3/</w:t>
-      </w:r>
-      <w:r>
-        <w:t>26</w:t>
-      </w:r>
-      <w:r>
-        <w:t>/2024</w:t>
+        <w:t>Meeting Date: 3/26/2024</w:t>
       </w:r>
     </w:p>
     <w:p>
@@ -1486,10 +1424,7 @@
         </w:numPr>
       </w:pPr>
       <w:r>
-        <w:t xml:space="preserve">Discuss any concerns with </w:t>
-      </w:r>
-      <w:r>
-        <w:t xml:space="preserve">the work </w:t>
+        <w:t xml:space="preserve">Discuss any concerns with the work </w:t>
       </w:r>
       <w:proofErr w:type="gramStart"/>
       <w:r>
@@ -1508,10 +1443,7 @@
         </w:numPr>
       </w:pPr>
       <w:r>
-        <w:t>Reviewed tasks in detail</w:t>
-      </w:r>
-      <w:r>
-        <w:t xml:space="preserve"> to make sure everyone understood </w:t>
+        <w:t xml:space="preserve">Reviewed tasks in detail to make sure everyone understood </w:t>
       </w:r>
       <w:proofErr w:type="gramStart"/>
       <w:r>
@@ -1540,10 +1472,7 @@
         </w:numPr>
       </w:pPr>
       <w:r>
-        <w:t xml:space="preserve">Completed </w:t>
-      </w:r>
-      <w:r>
-        <w:t xml:space="preserve">some of the query </w:t>
+        <w:t xml:space="preserve">Completed some of the query </w:t>
       </w:r>
       <w:proofErr w:type="gramStart"/>
       <w:r>
@@ -1559,10 +1488,7 @@
         </w:numPr>
       </w:pPr>
       <w:r>
-        <w:t>started</w:t>
-      </w:r>
-      <w:r>
-        <w:t xml:space="preserve"> coding our interface </w:t>
+        <w:t xml:space="preserve">started coding our interface </w:t>
       </w:r>
       <w:proofErr w:type="gramStart"/>
       <w:r>
@@ -3482,7 +3408,7 @@
               <w:spacing w:line="240" w:lineRule="auto"/>
             </w:pPr>
             <w:r>
-              <w:t>Sandeep Mishra</w:t>
+              <w:t>Marvin Fung</w:t>
             </w:r>
           </w:p>
         </w:tc>
@@ -3588,16 +3514,7 @@
         </w:numPr>
       </w:pPr>
       <w:r>
-        <w:t>finishing all</w:t>
-      </w:r>
-      <w:r>
-        <w:t xml:space="preserve"> </w:t>
-      </w:r>
-      <w:r>
-        <w:t>interface</w:t>
-      </w:r>
-      <w:r>
-        <w:t>s</w:t>
+        <w:t>finishing all interfaces</w:t>
       </w:r>
     </w:p>
     <w:p/>
@@ -3853,6 +3770,7 @@
         </w:rPr>
         <w:t xml:space="preserve"> After conducting the </w:t>
       </w:r>
+      <w:proofErr w:type="spellStart"/>
       <w:proofErr w:type="gramStart"/>
       <w:r>
         <w:rPr>
@@ -3863,6 +3781,7 @@
         </w:rPr>
         <w:t>fist</w:t>
       </w:r>
+      <w:proofErr w:type="spellEnd"/>
       <w:proofErr w:type="gramEnd"/>
       <w:r>
         <w:rPr>
@@ -3935,13 +3854,7 @@
     </w:p>
     <w:p>
       <w:r>
-        <w:t>Meeting Date: 3/</w:t>
-      </w:r>
-      <w:r>
-        <w:t>28</w:t>
-      </w:r>
-      <w:r>
-        <w:t>/2024</w:t>
+        <w:t>Meeting Date: 3/28/2024</w:t>
       </w:r>
     </w:p>
     <w:p>
@@ -4030,17 +3943,11 @@
         </w:numPr>
       </w:pPr>
       <w:r>
-        <w:t>Discuss the functionality that has already been implemented in our webpage</w:t>
-      </w:r>
-      <w:r>
-        <w:t xml:space="preserve"> and what needs to be </w:t>
+        <w:t xml:space="preserve">Discuss the functionality that has already been implemented in our webpage and what needs to be </w:t>
       </w:r>
       <w:proofErr w:type="gramStart"/>
       <w:r>
-        <w:t>don</w:t>
-      </w:r>
-      <w:r>
-        <w:t>e</w:t>
+        <w:t>done</w:t>
       </w:r>
       <w:proofErr w:type="gramEnd"/>
     </w:p>
@@ -4086,13 +3993,7 @@
         </w:numPr>
       </w:pPr>
       <w:r>
-        <w:t xml:space="preserve">Completed more than </w:t>
-      </w:r>
-      <w:r>
-        <w:t>80</w:t>
-      </w:r>
-      <w:r>
-        <w:t xml:space="preserve">% of converting </w:t>
+        <w:t xml:space="preserve">Completed more than 80% of converting </w:t>
       </w:r>
       <w:proofErr w:type="spellStart"/>
       <w:r>
@@ -4116,19 +4017,7 @@
         </w:numPr>
       </w:pPr>
       <w:r>
-        <w:t>Have a good</w:t>
-      </w:r>
-      <w:r>
-        <w:t xml:space="preserve"> foundation</w:t>
-      </w:r>
-      <w:r>
-        <w:t xml:space="preserve"> layout for our interfaces,</w:t>
-      </w:r>
-      <w:r>
-        <w:t xml:space="preserve"> </w:t>
-      </w:r>
-      <w:r>
-        <w:t xml:space="preserve">just need to be linked with </w:t>
+        <w:t xml:space="preserve">Have a good foundation layout for our interfaces, just need to be linked with </w:t>
       </w:r>
       <w:proofErr w:type="gramStart"/>
       <w:r>
@@ -4144,17 +4033,11 @@
         </w:numPr>
       </w:pPr>
       <w:r>
-        <w:t xml:space="preserve">Everyone </w:t>
-      </w:r>
-      <w:r>
-        <w:t xml:space="preserve">is close to finishing their </w:t>
+        <w:t xml:space="preserve">Everyone is close to finishing their </w:t>
       </w:r>
       <w:proofErr w:type="gramStart"/>
       <w:r>
-        <w:t>task</w:t>
-      </w:r>
-      <w:r>
-        <w:t>s</w:t>
+        <w:t>tasks</w:t>
       </w:r>
       <w:proofErr w:type="gramEnd"/>
     </w:p>
@@ -5981,10 +5864,7 @@
               <w:spacing w:line="240" w:lineRule="auto"/>
             </w:pPr>
             <w:r>
-              <w:t>Y</w:t>
-            </w:r>
-            <w:r>
-              <w:t>es</w:t>
+              <w:t>Yes</w:t>
             </w:r>
           </w:p>
         </w:tc>
@@ -6042,7 +5922,7 @@
               <w:spacing w:line="240" w:lineRule="auto"/>
             </w:pPr>
             <w:r>
-              <w:t>Sandeep Mishra</w:t>
+              <w:t>Marvin Fung</w:t>
             </w:r>
           </w:p>
         </w:tc>
@@ -6070,7 +5950,7 @@
               <w:spacing w:line="240" w:lineRule="auto"/>
             </w:pPr>
             <w:r>
-              <w:t>No</w:t>
+              <w:t>yes</w:t>
             </w:r>
           </w:p>
         </w:tc>
@@ -6293,42 +6173,7 @@
           <w:rFonts w:cs="Arial"/>
           <w:color w:val="000000"/>
         </w:rPr>
-        <w:t>From our previous</w:t>
-      </w:r>
-      <w:r>
-        <w:rPr>
-          <w:rFonts w:cs="Arial"/>
-          <w:color w:val="000000"/>
-        </w:rPr>
-        <w:t xml:space="preserve"> meeting we went in a group and discussed how we will use the database and TypeScript together. Alex, since he is more experienced with databases, showed us a structure to follow when converting our java files to TypeScript. We also discussed </w:t>
-      </w:r>
-      <w:r>
-        <w:rPr>
-          <w:rFonts w:cs="Arial"/>
-          <w:color w:val="000000"/>
-        </w:rPr>
-        <w:t>briefly</w:t>
-      </w:r>
-      <w:r>
-        <w:rPr>
-          <w:rFonts w:cs="Arial"/>
-          <w:color w:val="000000"/>
-        </w:rPr>
-        <w:t xml:space="preserve"> how we would structure our </w:t>
-      </w:r>
-      <w:r>
-        <w:rPr>
-          <w:rFonts w:cs="Arial"/>
-          <w:color w:val="000000"/>
-        </w:rPr>
-        <w:t>front-end</w:t>
-      </w:r>
-      <w:r>
-        <w:rPr>
-          <w:rFonts w:cs="Arial"/>
-          <w:color w:val="000000"/>
-        </w:rPr>
-        <w:t xml:space="preserve"> pages. We had a few minutes to discuss any concerns and questions members had.</w:t>
+        <w:t>From our previous meeting we went in a group and discussed how we will use the database and TypeScript together. Alex, since he is more experienced with databases, showed us a structure to follow when converting our java files to TypeScript. We also discussed briefly how we would structure our front-end pages. We had a few minutes to discuss any concerns and questions members had.</w:t>
       </w:r>
       <w:r>
         <w:rPr>
@@ -6353,35 +6198,7 @@
           <w:rFonts w:cs="Arial"/>
           <w:color w:val="000000"/>
         </w:rPr>
-        <w:t xml:space="preserve"> of five vote, we had an average of 4 points because we had a good understanding </w:t>
-      </w:r>
-      <w:r>
-        <w:rPr>
-          <w:rFonts w:cs="Arial"/>
-          <w:color w:val="000000"/>
-        </w:rPr>
-        <w:t xml:space="preserve">of the new language </w:t>
-      </w:r>
-      <w:r>
-        <w:rPr>
-          <w:rFonts w:cs="Arial"/>
-          <w:color w:val="000000"/>
-        </w:rPr>
-        <w:t xml:space="preserve">and </w:t>
-      </w:r>
-      <w:r>
-        <w:rPr>
-          <w:rFonts w:cs="Arial"/>
-          <w:color w:val="000000"/>
-        </w:rPr>
-        <w:t>were</w:t>
-      </w:r>
-      <w:r>
-        <w:rPr>
-          <w:rFonts w:cs="Arial"/>
-          <w:color w:val="000000"/>
-        </w:rPr>
-        <w:t xml:space="preserve"> close to finishing all our tasks.</w:t>
+        <w:t xml:space="preserve"> of five vote, we had an average of 4 points because we had a good understanding of the new language and were close to finishing all our tasks.</w:t>
       </w:r>
     </w:p>
     <w:p>
@@ -6397,13 +6214,7 @@
       </w:pPr>
       <w:r>
         <w:lastRenderedPageBreak/>
-        <w:t xml:space="preserve">SCRUM Meeting </w:t>
-      </w:r>
-      <w:r>
-        <w:t>3</w:t>
-      </w:r>
-      <w:r>
-        <w:t xml:space="preserve"> for </w:t>
+        <w:t xml:space="preserve">SCRUM Meeting 3 for </w:t>
       </w:r>
       <w:r>
         <w:rPr>
@@ -6422,13 +6233,7 @@
     </w:p>
     <w:p>
       <w:r>
-        <w:t>Meeting Date: 3/</w:t>
-      </w:r>
-      <w:r>
-        <w:t>30</w:t>
-      </w:r>
-      <w:r>
-        <w:t>/2024</w:t>
+        <w:t>Meeting Date: 3/30/2024</w:t>
       </w:r>
     </w:p>
     <w:p>
@@ -8484,7 +8289,7 @@
               <w:spacing w:line="240" w:lineRule="auto"/>
             </w:pPr>
             <w:r>
-              <w:t>Sandeep Mishra</w:t>
+              <w:t>Marvin Fung</w:t>
             </w:r>
           </w:p>
         </w:tc>
@@ -8802,35 +8607,14 @@
           <w:rFonts w:cs="Arial"/>
           <w:color w:val="000000"/>
         </w:rPr>
-        <w:t xml:space="preserve">we discussed everyone's progress with their tasks. We went by person per person and demoed their parts to make sure they met the task goals. We discussed ways we could improve the interface and took notes for our future sprint. We also discussed things that must get done before our next </w:t>
+        <w:t xml:space="preserve">we discussed everyone's progress with their tasks. We went by person per person and demoed their parts to make sure they met the task goals. We discussed ways we could improve the interface and took notes for our future sprint. We also discussed things that must get done before our next meeting, so </w:t>
       </w:r>
       <w:r>
         <w:rPr>
           <w:rFonts w:cs="Arial"/>
           <w:color w:val="000000"/>
         </w:rPr>
-        <w:t>meeting,</w:t>
-      </w:r>
-      <w:r>
-        <w:rPr>
-          <w:rFonts w:cs="Arial"/>
-          <w:color w:val="000000"/>
-        </w:rPr>
-        <w:t xml:space="preserve"> so </w:t>
-      </w:r>
-      <w:r>
-        <w:rPr>
-          <w:rFonts w:cs="Arial"/>
-          <w:color w:val="000000"/>
-        </w:rPr>
-        <w:t>a fully functional MVP.</w:t>
-      </w:r>
-      <w:r>
-        <w:rPr>
-          <w:rFonts w:cs="Arial"/>
-          <w:color w:val="000000"/>
-        </w:rPr>
-        <w:t xml:space="preserve"> After conducting the </w:t>
+        <w:t xml:space="preserve">a fully functional MVP. After conducting the </w:t>
       </w:r>
       <w:proofErr w:type="spellStart"/>
       <w:proofErr w:type="gramStart"/>
@@ -8991,10 +8775,7 @@
         </w:numPr>
       </w:pPr>
       <w:r>
-        <w:t>Dis</w:t>
-      </w:r>
-      <w:r>
-        <w:t xml:space="preserve">cussed what needs to be implemented this upcoming </w:t>
+        <w:t xml:space="preserve">Discussed what needs to be implemented this upcoming </w:t>
       </w:r>
       <w:proofErr w:type="gramStart"/>
       <w:r>
@@ -10965,7 +10746,7 @@
               <w:spacing w:line="240" w:lineRule="auto"/>
             </w:pPr>
             <w:r>
-              <w:t>Sandeep Mishra</w:t>
+              <w:t>Marvin Fung</w:t>
             </w:r>
           </w:p>
         </w:tc>
@@ -11072,10 +10853,8 @@
       <w:proofErr w:type="gramEnd"/>
     </w:p>
     <w:p/>
-    <w:p/>
-    <w:p>
-      <w:r>
-        <w:lastRenderedPageBreak/>
+    <w:p>
+      <w:r>
         <w:t>Task Assignments:</w:t>
       </w:r>
     </w:p>
@@ -11121,6 +10900,7 @@
               <w:rPr>
                 <w:b/>
               </w:rPr>
+              <w:lastRenderedPageBreak/>
               <w:t>Task Description</w:t>
             </w:r>
           </w:p>
@@ -11171,19 +10951,7 @@
               <w:spacing w:line="240" w:lineRule="auto"/>
             </w:pPr>
             <w:r>
-              <w:t>M</w:t>
-            </w:r>
-            <w:r>
-              <w:t xml:space="preserve">odifying </w:t>
-            </w:r>
-            <w:r>
-              <w:t>database schema</w:t>
-            </w:r>
-            <w:r>
-              <w:t xml:space="preserve"> </w:t>
-            </w:r>
-            <w:r>
-              <w:t>for upcoming sprint</w:t>
+              <w:t>Modifying database schema for upcoming sprint</w:t>
             </w:r>
           </w:p>
         </w:tc>
@@ -11229,13 +10997,7 @@
         <w:rPr>
           <w:color w:val="000000" w:themeColor="text1"/>
         </w:rPr>
-        <w:t>From our previous meeting</w:t>
-      </w:r>
-      <w:r>
-        <w:rPr>
-          <w:color w:val="000000" w:themeColor="text1"/>
-        </w:rPr>
-        <w:t xml:space="preserve">, we made sure each task was properly finished. We </w:t>
+        <w:t xml:space="preserve">From our previous meeting, we made sure each task was properly finished. We </w:t>
       </w:r>
       <w:proofErr w:type="gramStart"/>
       <w:r>
@@ -11249,13 +11011,7 @@
         <w:rPr>
           <w:color w:val="000000" w:themeColor="text1"/>
         </w:rPr>
-        <w:t xml:space="preserve"> all the parts and reviewed the code as a group. We started brainstorming ideas that we needed for the upcoming sprint so that way we have more than just an MVP. We also talked about setbacks that held our team back ad how we can improve.</w:t>
-      </w:r>
-      <w:r>
-        <w:rPr>
-          <w:color w:val="000000" w:themeColor="text1"/>
-        </w:rPr>
-        <w:t xml:space="preserve"> </w:t>
+        <w:t xml:space="preserve"> all the parts and reviewed the code as a group. We started brainstorming ideas that we needed for the upcoming sprint so that way we have more than just an MVP. We also talked about setbacks that held our team back and how we can improve. </w:t>
       </w:r>
       <w:r>
         <w:rPr>
@@ -11280,31 +11036,15 @@
           <w:rFonts w:cs="Arial"/>
           <w:color w:val="000000"/>
         </w:rPr>
-        <w:t xml:space="preserve"> of five vote, we had an average of 5 points because we had a fully functional MVP. We </w:t>
-      </w:r>
-      <w:proofErr w:type="gramStart"/>
-      <w:r>
+        <w:t xml:space="preserve"> of five vote, we had an average of 5 points because we had a fully functional MVP. We are also confident with our tasks for the future.</w:t>
+      </w:r>
+    </w:p>
+    <w:p>
+      <w:pPr>
         <w:rPr>
-          <w:rFonts w:cs="Arial"/>
-          <w:color w:val="000000"/>
+          <w:lang w:val="en-US"/>
         </w:rPr>
-        <w:t xml:space="preserve">are </w:t>
-      </w:r>
-      <w:r>
-        <w:rPr>
-          <w:rFonts w:cs="Arial"/>
-          <w:color w:val="000000"/>
-        </w:rPr>
-        <w:t xml:space="preserve"> also</w:t>
-      </w:r>
-      <w:proofErr w:type="gramEnd"/>
-      <w:r>
-        <w:rPr>
-          <w:rFonts w:cs="Arial"/>
-          <w:color w:val="000000"/>
-        </w:rPr>
-        <w:t xml:space="preserve"> confident with our tasks for the future.</w:t>
-      </w:r>
+      </w:pPr>
     </w:p>
     <w:sectPr>
       <w:headerReference w:type="default" r:id="rId7"/>
@@ -13844,6 +13584,7 @@
     <w:name w:val="Subtitle"/>
     <w:basedOn w:val="Normal"/>
     <w:next w:val="Normal"/>
+    <w:link w:val="SubtitleChar"/>
     <w:uiPriority w:val="11"/>
     <w:qFormat/>
     <w:pPr>
@@ -13971,6 +13712,17 @@
       <w:ind w:left="720"/>
       <w:contextualSpacing/>
     </w:pPr>
+  </w:style>
+  <w:style w:type="character" w:customStyle="1" w:styleId="SubtitleChar">
+    <w:name w:val="Subtitle Char"/>
+    <w:basedOn w:val="DefaultParagraphFont"/>
+    <w:link w:val="Subtitle"/>
+    <w:uiPriority w:val="11"/>
+    <w:rsid w:val="00F863AC"/>
+    <w:rPr>
+      <w:sz w:val="30"/>
+      <w:szCs w:val="30"/>
+    </w:rPr>
   </w:style>
 </w:styles>
 </file>

</xml_diff>